<commit_message>
Add tests for api
</commit_message>
<xml_diff>
--- a/ApiExamples/Data/Golds/ReportingEngine.BackColor Gold.docx
+++ b/ApiExamples/Data/Golds/ReportingEngine.BackColor Gold.docx
@@ -1,11 +1,11 @@
 
 <file path=word/document.xml><?xml version="1.0" encoding="utf-8"?>
-<w:document xmlns:wpc="http://schemas.microsoft.com/office/word/2010/wordprocessingCanvas" xmlns:mc="http://schemas.openxmlformats.org/markup-compatibility/2006" xmlns:o="urn:schemas-microsoft-com:office:office" xmlns:r="http://schemas.openxmlformats.org/officeDocument/2006/relationships" xmlns:m="http://schemas.openxmlformats.org/officeDocument/2006/math" xmlns:v="urn:schemas-microsoft-com:vml" xmlns:wp14="http://schemas.microsoft.com/office/word/2010/wordprocessingDrawing" xmlns:wp="http://schemas.openxmlformats.org/drawingml/2006/wordprocessingDrawing" xmlns:w10="urn:schemas-microsoft-com:office:word" xmlns:w="http://schemas.openxmlformats.org/wordprocessingml/2006/main" xmlns:w14="http://schemas.microsoft.com/office/word/2010/wordml" xmlns:w15="http://schemas.microsoft.com/office/word/2012/wordml" xmlns:wne="http://schemas.microsoft.com/office/word/2006/wordml" xmlns:wpg="http://schemas.microsoft.com/office/word/2010/wordprocessingGroup" xmlns:wpi="http://schemas.microsoft.com/office/word/2010/wordprocessingInk" xmlns:wps="http://schemas.microsoft.com/office/word/2010/wordprocessingShape" mc:Ignorable="w14 w15 wp14">
-  <!-- Generated by Aspose.Words for .NET 17.3.0.0 -->
+<w:document xmlns:wpc="http://schemas.microsoft.com/office/word/2010/wordprocessingCanvas" xmlns:cx="http://schemas.microsoft.com/office/drawing/2014/chartex" xmlns:cx1="http://schemas.microsoft.com/office/drawing/2015/9/8/chartex" xmlns:cx2="http://schemas.microsoft.com/office/drawing/2015/10/21/chartex" xmlns:cx3="http://schemas.microsoft.com/office/drawing/2016/5/9/chartex" xmlns:cx4="http://schemas.microsoft.com/office/drawing/2016/5/10/chartex" xmlns:cx5="http://schemas.microsoft.com/office/drawing/2016/5/11/chartex" xmlns:mc="http://schemas.openxmlformats.org/markup-compatibility/2006" xmlns:o="urn:schemas-microsoft-com:office:office" xmlns:r="http://schemas.openxmlformats.org/officeDocument/2006/relationships" xmlns:m="http://schemas.openxmlformats.org/officeDocument/2006/math" xmlns:v="urn:schemas-microsoft-com:vml" xmlns:wp14="http://schemas.microsoft.com/office/word/2010/wordprocessingDrawing" xmlns:wp="http://schemas.openxmlformats.org/drawingml/2006/wordprocessingDrawing" xmlns:w10="urn:schemas-microsoft-com:office:word" xmlns:w="http://schemas.openxmlformats.org/wordprocessingml/2006/main" xmlns:w14="http://schemas.microsoft.com/office/word/2010/wordml" xmlns:w15="http://schemas.microsoft.com/office/word/2012/wordml" xmlns:wne="http://schemas.microsoft.com/office/word/2006/wordml" xmlns:wpg="http://schemas.microsoft.com/office/word/2010/wordprocessingGroup" xmlns:wpi="http://schemas.microsoft.com/office/word/2010/wordprocessingInk" xmlns:wps="http://schemas.microsoft.com/office/word/2010/wordprocessingShape" mc:Ignorable="w14 w15 wp14">
+  <!-- Generated by Aspose.Words for .NET 17.10 -->
   <w:body>
     <w:tbl>
       <w:tblPr>
-        <w:tblW w:w="0" w:type="auto"/>
+        <w:tblW w:w="10901" w:type="dxa"/>
         <w:shd w:val="clear" w:color="auto" w:fill="FFFFFF"/>
         <w:tblCellMar>
           <w:left w:w="0" w:type="dxa"/>
@@ -14,12 +14,12 @@
         <w:tblLook w:val="04A0"/>
       </w:tblPr>
       <w:tblGrid>
-        <w:gridCol w:w="3323"/>
-        <w:gridCol w:w="5965"/>
+        <w:gridCol w:w="4781"/>
+        <w:gridCol w:w="6120"/>
       </w:tblGrid>
       <w:tr>
         <w:tblPrEx>
-          <w:tblW w:w="0" w:type="auto"/>
+          <w:tblW w:w="10901" w:type="dxa"/>
           <w:shd w:val="clear" w:color="auto" w:fill="FFFFFF"/>
           <w:tblCellMar>
             <w:left w:w="0" w:type="dxa"/>
@@ -29,7 +29,7 @@
         </w:tblPrEx>
         <w:tc>
           <w:tcPr>
-            <w:tcW w:w="3323" w:type="dxa"/>
+            <w:tcW w:w="4781" w:type="dxa"/>
             <w:tcBorders>
               <w:top w:val="single" w:sz="6" w:space="0" w:color="000000"/>
               <w:left w:val="single" w:sz="6" w:space="0" w:color="000000"/>
@@ -66,11 +66,33 @@
               </w:rPr>
               <w:t xml:space="preserve"> </w:t>
             </w:r>
+            <w:r>
+              <w:rPr>
+                <w:rFonts w:ascii="Courier New" w:eastAsia="Times New Roman" w:hAnsi="Courier New" w:cs="Courier New"/>
+                <w:b/>
+                <w:bCs/>
+                <w:sz w:val="18"/>
+                <w:szCs w:val="18"/>
+                <w:lang w:val="en-US" w:eastAsia="da-DK"/>
+              </w:rPr>
+              <w:t>Black color</w:t>
+            </w:r>
+            <w:r>
+              <w:rPr>
+                <w:rFonts w:ascii="Courier New" w:eastAsia="Times New Roman" w:hAnsi="Courier New" w:cs="Courier New"/>
+                <w:b/>
+                <w:bCs/>
+                <w:sz w:val="18"/>
+                <w:szCs w:val="18"/>
+                <w:lang w:val="en-US" w:eastAsia="da-DK"/>
+              </w:rPr>
+              <w:t xml:space="preserve"> </w:t>
+            </w:r>
           </w:p>
         </w:tc>
         <w:tc>
           <w:tcPr>
-            <w:tcW w:w="5965" w:type="dxa"/>
+            <w:tcW w:w="6120" w:type="dxa"/>
             <w:tcBorders>
               <w:top w:val="single" w:sz="6" w:space="0" w:color="000000"/>
               <w:left w:val="single" w:sz="6" w:space="0" w:color="000000"/>
@@ -96,23 +118,12 @@
                 <w:lang w:val="en-US" w:eastAsia="da-DK"/>
               </w:rPr>
             </w:pPr>
-            <w:r>
-              <w:rPr>
-                <w:rFonts w:ascii="Courier New" w:eastAsia="Times New Roman" w:hAnsi="Courier New" w:cs="Courier New"/>
-                <w:b/>
-                <w:bCs/>
-                <w:sz w:val="18"/>
-                <w:szCs w:val="18"/>
-                <w:lang w:val="en-US" w:eastAsia="da-DK"/>
-              </w:rPr>
-              <w:t>Black color</w:t>
-            </w:r>
           </w:p>
         </w:tc>
       </w:tr>
       <w:tr>
         <w:tblPrEx>
-          <w:tblW w:w="0" w:type="auto"/>
+          <w:tblW w:w="10901" w:type="dxa"/>
           <w:shd w:val="clear" w:color="auto" w:fill="FFFFFF"/>
           <w:tblCellMar>
             <w:left w:w="0" w:type="dxa"/>
@@ -122,7 +133,7 @@
         </w:tblPrEx>
         <w:tc>
           <w:tcPr>
-            <w:tcW w:w="3323" w:type="dxa"/>
+            <w:tcW w:w="4781" w:type="dxa"/>
             <w:tcBorders>
               <w:top w:val="single" w:sz="6" w:space="0" w:color="000000"/>
               <w:left w:val="single" w:sz="6" w:space="0" w:color="000000"/>
@@ -159,11 +170,33 @@
               </w:rPr>
               <w:t xml:space="preserve"> </w:t>
             </w:r>
+            <w:r>
+              <w:rPr>
+                <w:rFonts w:ascii="Courier New" w:eastAsia="Times New Roman" w:hAnsi="Courier New" w:cs="Courier New"/>
+                <w:b/>
+                <w:bCs/>
+                <w:sz w:val="18"/>
+                <w:szCs w:val="18"/>
+                <w:lang w:val="en-US" w:eastAsia="da-DK"/>
+              </w:rPr>
+              <w:t>Red color</w:t>
+            </w:r>
+            <w:r>
+              <w:rPr>
+                <w:rFonts w:ascii="Courier New" w:eastAsia="Times New Roman" w:hAnsi="Courier New" w:cs="Courier New"/>
+                <w:b/>
+                <w:bCs/>
+                <w:sz w:val="18"/>
+                <w:szCs w:val="18"/>
+                <w:lang w:val="en-US" w:eastAsia="da-DK"/>
+              </w:rPr>
+              <w:t xml:space="preserve"> </w:t>
+            </w:r>
           </w:p>
         </w:tc>
         <w:tc>
           <w:tcPr>
-            <w:tcW w:w="5965" w:type="dxa"/>
+            <w:tcW w:w="6120" w:type="dxa"/>
             <w:tcBorders>
               <w:top w:val="single" w:sz="6" w:space="0" w:color="000000"/>
               <w:left w:val="single" w:sz="6" w:space="0" w:color="000000"/>
@@ -189,23 +222,12 @@
                 <w:lang w:val="en-US" w:eastAsia="da-DK"/>
               </w:rPr>
             </w:pPr>
-            <w:r>
-              <w:rPr>
-                <w:rFonts w:ascii="Courier New" w:eastAsia="Times New Roman" w:hAnsi="Courier New" w:cs="Courier New"/>
-                <w:b/>
-                <w:bCs/>
-                <w:sz w:val="18"/>
-                <w:szCs w:val="18"/>
-                <w:lang w:val="en-US" w:eastAsia="da-DK"/>
-              </w:rPr>
-              <w:t>Red color</w:t>
-            </w:r>
           </w:p>
         </w:tc>
       </w:tr>
       <w:tr>
         <w:tblPrEx>
-          <w:tblW w:w="0" w:type="auto"/>
+          <w:tblW w:w="10901" w:type="dxa"/>
           <w:shd w:val="clear" w:color="auto" w:fill="FFFFFF"/>
           <w:tblCellMar>
             <w:left w:w="0" w:type="dxa"/>
@@ -215,7 +237,7 @@
         </w:tblPrEx>
         <w:tc>
           <w:tcPr>
-            <w:tcW w:w="3323" w:type="dxa"/>
+            <w:tcW w:w="4781" w:type="dxa"/>
             <w:tcBorders>
               <w:top w:val="single" w:sz="6" w:space="0" w:color="000000"/>
               <w:left w:val="single" w:sz="6" w:space="0" w:color="000000"/>
@@ -252,11 +274,33 @@
               </w:rPr>
               <w:t xml:space="preserve"> </w:t>
             </w:r>
+            <w:r>
+              <w:rPr>
+                <w:rFonts w:ascii="Courier New" w:eastAsia="Times New Roman" w:hAnsi="Courier New" w:cs="Courier New"/>
+                <w:b/>
+                <w:bCs/>
+                <w:sz w:val="18"/>
+                <w:szCs w:val="18"/>
+                <w:lang w:val="en-US" w:eastAsia="da-DK"/>
+              </w:rPr>
+              <w:t>Empty color</w:t>
+            </w:r>
+            <w:r>
+              <w:rPr>
+                <w:rFonts w:ascii="Courier New" w:eastAsia="Times New Roman" w:hAnsi="Courier New" w:cs="Courier New"/>
+                <w:b/>
+                <w:bCs/>
+                <w:sz w:val="18"/>
+                <w:szCs w:val="18"/>
+                <w:lang w:val="en-US" w:eastAsia="da-DK"/>
+              </w:rPr>
+              <w:t xml:space="preserve"> </w:t>
+            </w:r>
           </w:p>
         </w:tc>
         <w:tc>
           <w:tcPr>
-            <w:tcW w:w="5965" w:type="dxa"/>
+            <w:tcW w:w="6120" w:type="dxa"/>
             <w:tcBorders>
               <w:top w:val="single" w:sz="6" w:space="0" w:color="000000"/>
               <w:left w:val="single" w:sz="6" w:space="0" w:color="000000"/>
@@ -282,17 +326,6 @@
                 <w:lang w:val="en-US" w:eastAsia="da-DK"/>
               </w:rPr>
             </w:pPr>
-            <w:r>
-              <w:rPr>
-                <w:rFonts w:ascii="Courier New" w:eastAsia="Times New Roman" w:hAnsi="Courier New" w:cs="Courier New"/>
-                <w:b/>
-                <w:bCs/>
-                <w:sz w:val="18"/>
-                <w:szCs w:val="18"/>
-                <w:lang w:val="en-US" w:eastAsia="da-DK"/>
-              </w:rPr>
-              <w:t>Empty color</w:t>
-            </w:r>
           </w:p>
         </w:tc>
       </w:tr>
@@ -321,6 +354,484 @@
         </w:rPr>
         <w:br w:type="page"/>
       </w:r>
+    </w:p>
+    <w:p>
+      <w:pPr>
+        <w:rPr>
+          <w:rFonts w:ascii="Courier New" w:hAnsi="Courier New" w:cs="Courier New"/>
+          <w:b/>
+          <w:bCs/>
+          <w:sz w:val="20"/>
+          <w:szCs w:val="24"/>
+          <w:lang w:val="en-US"/>
+        </w:rPr>
+      </w:pPr>
+    </w:p>
+    <w:p>
+      <w:pPr>
+        <w:rPr>
+          <w:rFonts w:ascii="Courier New" w:hAnsi="Courier New" w:cs="Courier New"/>
+          <w:b/>
+          <w:bCs/>
+          <w:sz w:val="20"/>
+          <w:szCs w:val="24"/>
+          <w:lang w:val="en-US"/>
+        </w:rPr>
+      </w:pPr>
+      <w:r>
+        <w:rPr>
+          <w:rFonts w:ascii="Courier New" w:hAnsi="Courier New" w:cs="Courier New"/>
+          <w:b/>
+          <w:bCs/>
+          <w:sz w:val="20"/>
+          <w:szCs w:val="24"/>
+          <w:lang w:val="en-US"/>
+        </w:rPr>
+        <w:t xml:space="preserve">Name: </w:t>
+      </w:r>
+      <w:r>
+        <w:rPr>
+          <w:rFonts w:ascii="Courier New" w:hAnsi="Courier New" w:cs="Courier New"/>
+          <w:b/>
+          <w:bCs/>
+          <w:sz w:val="20"/>
+          <w:szCs w:val="24"/>
+          <w:lang w:val="en-US"/>
+        </w:rPr>
+        <w:t>Black</w:t>
+      </w:r>
+      <w:r>
+        <w:rPr>
+          <w:rFonts w:ascii="Courier New" w:hAnsi="Courier New" w:cs="Courier New"/>
+          <w:b/>
+          <w:bCs/>
+          <w:sz w:val="20"/>
+          <w:szCs w:val="24"/>
+          <w:lang w:val="en-US"/>
+        </w:rPr>
+        <w:t xml:space="preserve"> </w:t>
+      </w:r>
+      <w:r>
+        <w:rPr>
+          <w:rFonts w:ascii="Courier New" w:hAnsi="Courier New" w:cs="Courier New"/>
+          <w:b/>
+          <w:bCs/>
+          <w:noProof/>
+          <w:sz w:val="20"/>
+          <w:szCs w:val="24"/>
+          <w:lang w:val="ru-RU" w:eastAsia="ru-RU"/>
+        </w:rPr>
+        <mc:AlternateContent>
+          <mc:Choice Requires="wps">
+            <w:drawing>
+              <wp:inline distT="0" distB="0" distL="0" distR="0">
+                <wp:extent cx="247650" cy="219075"/>
+                <wp:effectExtent l="0" t="0" r="19050" b="28575"/>
+                <wp:docPr id="1" name="Ромб 1"/>
+                <wp:cNvGraphicFramePr/>
+                <a:graphic xmlns:a="http://schemas.openxmlformats.org/drawingml/2006/main">
+                  <a:graphicData uri="http://schemas.microsoft.com/office/word/2010/wordprocessingShape">
+                    <wps:wsp xmlns:wps="http://schemas.microsoft.com/office/word/2010/wordprocessingShape">
+                      <wps:cNvSpPr/>
+                      <wps:spPr>
+                        <a:xfrm>
+                          <a:off x="0" y="0"/>
+                          <a:ext cx="247650" cy="219075"/>
+                        </a:xfrm>
+                        <a:prstGeom prst="diamond">
+                          <a:avLst/>
+                        </a:prstGeom>
+                        <a:solidFill>
+                          <a:srgbClr val="000000"/>
+                        </a:solidFill>
+                        <a:ln>
+                          <a:solidFill>
+                            <a:schemeClr val="accent6"/>
+                          </a:solidFill>
+                        </a:ln>
+                      </wps:spPr>
+                      <wps:style>
+                        <a:lnRef idx="2">
+                          <a:schemeClr val="accent6"/>
+                        </a:lnRef>
+                        <a:fillRef idx="1">
+                          <a:schemeClr val="lt1"/>
+                        </a:fillRef>
+                        <a:effectRef idx="0">
+                          <a:schemeClr val="accent6"/>
+                        </a:effectRef>
+                        <a:fontRef idx="minor">
+                          <a:schemeClr val="dk1"/>
+                        </a:fontRef>
+                      </wps:style>
+                      <wps:txbx>
+                        <w:txbxContent>
+                          <w:p>
+                            <w:pPr>
+                              <w:jc w:val="center"/>
+                              <w:rPr>
+                                <w:lang w:val="en-US"/>
+                              </w:rPr>
+                            </w:pPr>
+                          </w:p>
+                        </w:txbxContent>
+                      </wps:txbx>
+                      <wps:bodyPr rot="0" spcFirstLastPara="0" vertOverflow="overflow" horzOverflow="overflow" vert="horz" wrap="square" numCol="1" spcCol="0" rtlCol="0" fromWordArt="0" anchor="ctr" anchorCtr="0" forceAA="0" compatLnSpc="1">
+                        <a:prstTxWarp prst="textNoShape">
+                          <a:avLst/>
+                        </a:prstTxWarp>
+                      </wps:bodyPr>
+                    </wps:wsp>
+                  </a:graphicData>
+                </a:graphic>
+              </wp:inline>
+            </w:drawing>
+          </mc:Choice>
+          <mc:Fallback>
+            <w:pict>
+              <v:shapetype id="_x0000_t4" coordsize="21600,21600" o:spt="4" path="m10800,l,10800,10800,21600,21600,10800xe">
+                <v:stroke joinstyle="miter"/>
+                <v:path gradientshapeok="t" o:connecttype="rect" textboxrect="5400,5400,16200,16200"/>
+              </v:shapetype>
+              <v:shape id="Ромб 1" o:spid="_x0000_i1025" type="#_x0000_t4" style="width:19.5pt;height:17.25pt;mso-wrap-distance-bottom:0;mso-wrap-distance-left:0;mso-wrap-distance-right:0;mso-wrap-distance-top:0;v-text-anchor:middle" fillcolor="black" stroked="t" strokecolor="#f79646" strokeweight="2pt">
+                <v:textbox>
+                  <w:txbxContent>
+                    <w:p>
+                      <w:pPr>
+                        <w:jc w:val="center"/>
+                        <w:rPr>
+                          <w:lang w:val="en-US"/>
+                        </w:rPr>
+                      </w:pPr>
+                    </w:p>
+                  </w:txbxContent>
+                </v:textbox>
+                <w10:anchorlock/>
+              </v:shape>
+            </w:pict>
+          </mc:Fallback>
+        </mc:AlternateContent>
+      </w:r>
+    </w:p>
+    <w:p>
+      <w:pPr>
+        <w:rPr>
+          <w:rFonts w:ascii="Courier New" w:hAnsi="Courier New" w:cs="Courier New"/>
+          <w:b/>
+          <w:bCs/>
+          <w:sz w:val="20"/>
+          <w:szCs w:val="24"/>
+          <w:lang w:val="en-US"/>
+        </w:rPr>
+      </w:pPr>
+    </w:p>
+    <w:p>
+      <w:pPr>
+        <w:rPr>
+          <w:rFonts w:ascii="Courier New" w:hAnsi="Courier New" w:cs="Courier New"/>
+          <w:b/>
+          <w:bCs/>
+          <w:sz w:val="20"/>
+          <w:szCs w:val="24"/>
+          <w:lang w:val="en-US"/>
+        </w:rPr>
+      </w:pPr>
+      <w:r>
+        <w:rPr>
+          <w:rFonts w:ascii="Courier New" w:hAnsi="Courier New" w:cs="Courier New"/>
+          <w:b/>
+          <w:bCs/>
+          <w:sz w:val="20"/>
+          <w:szCs w:val="24"/>
+          <w:lang w:val="en-US"/>
+        </w:rPr>
+        <w:t xml:space="preserve">Name: </w:t>
+      </w:r>
+      <w:r>
+        <w:rPr>
+          <w:rFonts w:ascii="Courier New" w:hAnsi="Courier New" w:cs="Courier New"/>
+          <w:b/>
+          <w:bCs/>
+          <w:sz w:val="20"/>
+          <w:szCs w:val="24"/>
+          <w:lang w:val="en-US"/>
+        </w:rPr>
+        <w:t>Red</w:t>
+      </w:r>
+      <w:r>
+        <w:rPr>
+          <w:rFonts w:ascii="Courier New" w:hAnsi="Courier New" w:cs="Courier New"/>
+          <w:b/>
+          <w:bCs/>
+          <w:sz w:val="20"/>
+          <w:szCs w:val="24"/>
+          <w:lang w:val="en-US"/>
+        </w:rPr>
+        <w:t xml:space="preserve"> </w:t>
+      </w:r>
+      <w:r>
+        <w:rPr>
+          <w:rFonts w:ascii="Courier New" w:hAnsi="Courier New" w:cs="Courier New"/>
+          <w:b/>
+          <w:bCs/>
+          <w:noProof/>
+          <w:sz w:val="20"/>
+          <w:szCs w:val="24"/>
+          <w:lang w:val="ru-RU" w:eastAsia="ru-RU"/>
+        </w:rPr>
+        <mc:AlternateContent>
+          <mc:Choice Requires="wps">
+            <w:drawing>
+              <wp:inline distT="0" distB="0" distL="0" distR="0">
+                <wp:extent cx="247650" cy="219075"/>
+                <wp:effectExtent l="0" t="0" r="19050" b="28575"/>
+                <wp:docPr id="1890538741" name="Ромб 1"/>
+                <wp:cNvGraphicFramePr/>
+                <a:graphic xmlns:a="http://schemas.openxmlformats.org/drawingml/2006/main">
+                  <a:graphicData uri="http://schemas.microsoft.com/office/word/2010/wordprocessingShape">
+                    <wps:wsp xmlns:wps="http://schemas.microsoft.com/office/word/2010/wordprocessingShape">
+                      <wps:cNvSpPr/>
+                      <wps:spPr>
+                        <a:xfrm>
+                          <a:off x="0" y="0"/>
+                          <a:ext cx="247650" cy="219075"/>
+                        </a:xfrm>
+                        <a:prstGeom prst="diamond">
+                          <a:avLst/>
+                        </a:prstGeom>
+                        <a:solidFill>
+                          <a:srgbClr val="FF0000"/>
+                        </a:solidFill>
+                        <a:ln>
+                          <a:solidFill>
+                            <a:schemeClr val="accent6"/>
+                          </a:solidFill>
+                        </a:ln>
+                      </wps:spPr>
+                      <wps:style>
+                        <a:lnRef idx="2">
+                          <a:schemeClr val="accent6"/>
+                        </a:lnRef>
+                        <a:fillRef idx="1">
+                          <a:schemeClr val="lt1"/>
+                        </a:fillRef>
+                        <a:effectRef idx="0">
+                          <a:schemeClr val="accent6"/>
+                        </a:effectRef>
+                        <a:fontRef idx="minor">
+                          <a:schemeClr val="dk1"/>
+                        </a:fontRef>
+                      </wps:style>
+                      <wps:txbx>
+                        <w:txbxContent>
+                          <w:p>
+                            <w:pPr>
+                              <w:jc w:val="center"/>
+                              <w:rPr>
+                                <w:lang w:val="en-US"/>
+                              </w:rPr>
+                            </w:pPr>
+                          </w:p>
+                        </w:txbxContent>
+                      </wps:txbx>
+                      <wps:bodyPr rot="0" spcFirstLastPara="0" vertOverflow="overflow" horzOverflow="overflow" vert="horz" wrap="square" numCol="1" spcCol="0" rtlCol="0" fromWordArt="0" anchor="ctr" anchorCtr="0" forceAA="0" compatLnSpc="1">
+                        <a:prstTxWarp prst="textNoShape">
+                          <a:avLst/>
+                        </a:prstTxWarp>
+                      </wps:bodyPr>
+                    </wps:wsp>
+                  </a:graphicData>
+                </a:graphic>
+              </wp:inline>
+            </w:drawing>
+          </mc:Choice>
+          <mc:Fallback>
+            <w:pict>
+              <v:shape id="Ромб 1" o:spid="_x0000_i1026" type="#_x0000_t4" style="width:19.5pt;height:17.25pt;mso-wrap-distance-bottom:0;mso-wrap-distance-left:0;mso-wrap-distance-right:0;mso-wrap-distance-top:0;v-text-anchor:middle" fillcolor="red" stroked="t" strokecolor="#f79646" strokeweight="2pt">
+                <v:textbox>
+                  <w:txbxContent>
+                    <w:p>
+                      <w:pPr>
+                        <w:jc w:val="center"/>
+                        <w:rPr>
+                          <w:lang w:val="en-US"/>
+                        </w:rPr>
+                      </w:pPr>
+                    </w:p>
+                  </w:txbxContent>
+                </v:textbox>
+                <w10:anchorlock/>
+              </v:shape>
+            </w:pict>
+          </mc:Fallback>
+        </mc:AlternateContent>
+      </w:r>
+    </w:p>
+    <w:p>
+      <w:pPr>
+        <w:rPr>
+          <w:rFonts w:ascii="Courier New" w:hAnsi="Courier New" w:cs="Courier New"/>
+          <w:b/>
+          <w:bCs/>
+          <w:sz w:val="20"/>
+          <w:szCs w:val="24"/>
+          <w:lang w:val="en-US"/>
+        </w:rPr>
+      </w:pPr>
+    </w:p>
+    <w:p>
+      <w:pPr>
+        <w:rPr>
+          <w:rFonts w:ascii="Courier New" w:hAnsi="Courier New" w:cs="Courier New"/>
+          <w:b/>
+          <w:bCs/>
+          <w:sz w:val="20"/>
+          <w:szCs w:val="24"/>
+          <w:lang w:val="en-US"/>
+        </w:rPr>
+      </w:pPr>
+      <w:r>
+        <w:rPr>
+          <w:rFonts w:ascii="Courier New" w:hAnsi="Courier New" w:cs="Courier New"/>
+          <w:b/>
+          <w:bCs/>
+          <w:sz w:val="20"/>
+          <w:szCs w:val="24"/>
+          <w:lang w:val="en-US"/>
+        </w:rPr>
+        <w:t xml:space="preserve">Name: </w:t>
+      </w:r>
+      <w:r>
+        <w:rPr>
+          <w:rFonts w:ascii="Courier New" w:hAnsi="Courier New" w:cs="Courier New"/>
+          <w:b/>
+          <w:bCs/>
+          <w:sz w:val="20"/>
+          <w:szCs w:val="24"/>
+          <w:lang w:val="en-US"/>
+        </w:rPr>
+        <w:t>Empty</w:t>
+      </w:r>
+      <w:r>
+        <w:rPr>
+          <w:rFonts w:ascii="Courier New" w:hAnsi="Courier New" w:cs="Courier New"/>
+          <w:b/>
+          <w:bCs/>
+          <w:sz w:val="20"/>
+          <w:szCs w:val="24"/>
+          <w:lang w:val="en-US"/>
+        </w:rPr>
+        <w:t xml:space="preserve"> </w:t>
+      </w:r>
+      <w:r>
+        <w:rPr>
+          <w:rFonts w:ascii="Courier New" w:hAnsi="Courier New" w:cs="Courier New"/>
+          <w:b/>
+          <w:bCs/>
+          <w:noProof/>
+          <w:sz w:val="20"/>
+          <w:szCs w:val="24"/>
+          <w:lang w:val="ru-RU" w:eastAsia="ru-RU"/>
+        </w:rPr>
+        <mc:AlternateContent>
+          <mc:Choice Requires="wps">
+            <w:drawing>
+              <wp:inline distT="0" distB="0" distL="0" distR="0">
+                <wp:extent cx="247650" cy="219075"/>
+                <wp:effectExtent l="0" t="0" r="19050" b="28575"/>
+                <wp:docPr id="2035472952" name="Ромб 1"/>
+                <wp:cNvGraphicFramePr/>
+                <a:graphic xmlns:a="http://schemas.openxmlformats.org/drawingml/2006/main">
+                  <a:graphicData uri="http://schemas.microsoft.com/office/word/2010/wordprocessingShape">
+                    <wps:wsp xmlns:wps="http://schemas.microsoft.com/office/word/2010/wordprocessingShape">
+                      <wps:cNvSpPr/>
+                      <wps:spPr>
+                        <a:xfrm>
+                          <a:off x="0" y="0"/>
+                          <a:ext cx="247650" cy="219075"/>
+                        </a:xfrm>
+                        <a:prstGeom prst="diamond">
+                          <a:avLst/>
+                        </a:prstGeom>
+                        <a:noFill/>
+                        <a:ln>
+                          <a:solidFill>
+                            <a:schemeClr val="accent6"/>
+                          </a:solidFill>
+                        </a:ln>
+                      </wps:spPr>
+                      <wps:style>
+                        <a:lnRef idx="2">
+                          <a:schemeClr val="accent6"/>
+                        </a:lnRef>
+                        <a:fillRef idx="1">
+                          <a:schemeClr val="lt1"/>
+                        </a:fillRef>
+                        <a:effectRef idx="0">
+                          <a:schemeClr val="accent6"/>
+                        </a:effectRef>
+                        <a:fontRef idx="minor">
+                          <a:schemeClr val="dk1"/>
+                        </a:fontRef>
+                      </wps:style>
+                      <wps:txbx>
+                        <w:txbxContent>
+                          <w:p>
+                            <w:pPr>
+                              <w:jc w:val="center"/>
+                              <w:rPr>
+                                <w:lang w:val="en-US"/>
+                              </w:rPr>
+                            </w:pPr>
+                          </w:p>
+                        </w:txbxContent>
+                      </wps:txbx>
+                      <wps:bodyPr rot="0" spcFirstLastPara="0" vertOverflow="overflow" horzOverflow="overflow" vert="horz" wrap="square" numCol="1" spcCol="0" rtlCol="0" fromWordArt="0" anchor="ctr" anchorCtr="0" forceAA="0" compatLnSpc="1">
+                        <a:prstTxWarp prst="textNoShape">
+                          <a:avLst/>
+                        </a:prstTxWarp>
+                      </wps:bodyPr>
+                    </wps:wsp>
+                  </a:graphicData>
+                </a:graphic>
+              </wp:inline>
+            </w:drawing>
+          </mc:Choice>
+          <mc:Fallback>
+            <w:pict>
+              <v:shape id="Ромб 1" o:spid="_x0000_i1027" type="#_x0000_t4" style="width:19.5pt;height:17.25pt;mso-wrap-distance-bottom:0;mso-wrap-distance-left:0;mso-wrap-distance-right:0;mso-wrap-distance-top:0;v-text-anchor:middle" filled="f" fillcolor="this" stroked="t" strokecolor="#f79646" strokeweight="2pt">
+                <v:textbox>
+                  <w:txbxContent>
+                    <w:p>
+                      <w:pPr>
+                        <w:jc w:val="center"/>
+                        <w:rPr>
+                          <w:lang w:val="en-US"/>
+                        </w:rPr>
+                      </w:pPr>
+                    </w:p>
+                  </w:txbxContent>
+                </v:textbox>
+                <w10:anchorlock/>
+              </v:shape>
+            </w:pict>
+          </mc:Fallback>
+        </mc:AlternateContent>
+      </w:r>
+    </w:p>
+    <w:p>
+      <w:pPr>
+        <w:rPr>
+          <w:rFonts w:ascii="Courier New" w:hAnsi="Courier New" w:cs="Courier New"/>
+          <w:b/>
+          <w:bCs/>
+          <w:sz w:val="20"/>
+          <w:szCs w:val="24"/>
+          <w:lang w:val="en-US"/>
+        </w:rPr>
+      </w:pPr>
+      <w:bookmarkStart w:id="0" w:name="_GoBack"/>
+      <w:bookmarkEnd w:id="0"/>
     </w:p>
     <w:p>
       <w:pPr>
@@ -366,7 +877,7 @@
 </file>
 
 <file path=word/numbering.xml><?xml version="1.0" encoding="utf-8"?>
-<w:numbering xmlns:wpc="http://schemas.microsoft.com/office/word/2010/wordprocessingCanvas" xmlns:mc="http://schemas.openxmlformats.org/markup-compatibility/2006" xmlns:o="urn:schemas-microsoft-com:office:office" xmlns:r="http://schemas.openxmlformats.org/officeDocument/2006/relationships" xmlns:m="http://schemas.openxmlformats.org/officeDocument/2006/math" xmlns:v="urn:schemas-microsoft-com:vml" xmlns:wp14="http://schemas.microsoft.com/office/word/2010/wordprocessingDrawing" xmlns:wp="http://schemas.openxmlformats.org/drawingml/2006/wordprocessingDrawing" xmlns:w10="urn:schemas-microsoft-com:office:word" xmlns:w="http://schemas.openxmlformats.org/wordprocessingml/2006/main" xmlns:w14="http://schemas.microsoft.com/office/word/2010/wordml" xmlns:w15="http://schemas.microsoft.com/office/word/2012/wordml" xmlns:wne="http://schemas.microsoft.com/office/word/2006/wordml" xmlns:wpg="http://schemas.microsoft.com/office/word/2010/wordprocessingGroup" xmlns:wpi="http://schemas.microsoft.com/office/word/2010/wordprocessingInk" xmlns:wps="http://schemas.microsoft.com/office/word/2010/wordprocessingShape" mc:Ignorable="w14 w15 wp14">
+<w:numbering xmlns:wpc="http://schemas.microsoft.com/office/word/2010/wordprocessingCanvas" xmlns:cx="http://schemas.microsoft.com/office/drawing/2014/chartex" xmlns:cx1="http://schemas.microsoft.com/office/drawing/2015/9/8/chartex" xmlns:cx2="http://schemas.microsoft.com/office/drawing/2015/10/21/chartex" xmlns:cx3="http://schemas.microsoft.com/office/drawing/2016/5/9/chartex" xmlns:cx4="http://schemas.microsoft.com/office/drawing/2016/5/10/chartex" xmlns:cx5="http://schemas.microsoft.com/office/drawing/2016/5/11/chartex" xmlns:mc="http://schemas.openxmlformats.org/markup-compatibility/2006" xmlns:o="urn:schemas-microsoft-com:office:office" xmlns:r="http://schemas.openxmlformats.org/officeDocument/2006/relationships" xmlns:m="http://schemas.openxmlformats.org/officeDocument/2006/math" xmlns:v="urn:schemas-microsoft-com:vml" xmlns:wp14="http://schemas.microsoft.com/office/word/2010/wordprocessingDrawing" xmlns:wp="http://schemas.openxmlformats.org/drawingml/2006/wordprocessingDrawing" xmlns:w10="urn:schemas-microsoft-com:office:word" xmlns:w="http://schemas.openxmlformats.org/wordprocessingml/2006/main" xmlns:w14="http://schemas.microsoft.com/office/word/2010/wordml" xmlns:w15="http://schemas.microsoft.com/office/word/2012/wordml" xmlns:wne="http://schemas.microsoft.com/office/word/2006/wordml" xmlns:wpg="http://schemas.microsoft.com/office/word/2010/wordprocessingGroup" xmlns:wpi="http://schemas.microsoft.com/office/word/2010/wordprocessingInk" xmlns:wps="http://schemas.microsoft.com/office/word/2010/wordprocessingShape" mc:Ignorable="w14 w15 wp14">
   <w:abstractNum w:abstractNumId="0">
     <w:nsid w:val="0A4A7809"/>
     <w:multiLevelType w:val="multilevel"/>
@@ -503,7 +1014,7 @@
       </w:pPr>
     </w:pPrDefault>
   </w:docDefaults>
-  <w:latentStyles w:defLockedState="0" w:defUIPriority="99" w:defSemiHidden="0" w:defUnhideWhenUsed="0" w:defQFormat="0" w:count="374">
+  <w:latentStyles w:defLockedState="0" w:defUIPriority="99" w:defSemiHidden="0" w:defUnhideWhenUsed="0" w:defQFormat="0" w:count="371">
     <w:lsdException w:name="Normal" w:uiPriority="0" w:qFormat="1"/>
     <w:lsdException w:name="heading 1" w:uiPriority="9" w:qFormat="1"/>
     <w:lsdException w:name="heading 2" w:semiHidden="1" w:uiPriority="9" w:unhideWhenUsed="1" w:qFormat="1"/>
@@ -583,6 +1094,7 @@
     <w:lsdException w:name="Date" w:semiHidden="1" w:unhideWhenUsed="1"/>
     <w:lsdException w:name="Body Text First Indent" w:semiHidden="1" w:unhideWhenUsed="1"/>
     <w:lsdException w:name="Body Text First Indent 2" w:semiHidden="1" w:unhideWhenUsed="1"/>
+    <w:lsdException w:name="Note Heading" w:semiHidden="1" w:unhideWhenUsed="1"/>
     <w:lsdException w:name="Body Text 2" w:semiHidden="1" w:unhideWhenUsed="1"/>
     <w:lsdException w:name="Body Text 3" w:semiHidden="1" w:unhideWhenUsed="1"/>
     <w:lsdException w:name="Body Text Indent 2" w:semiHidden="1" w:unhideWhenUsed="1"/>
@@ -770,6 +1282,12 @@
     <w:lsdException w:name="Book Title" w:uiPriority="33" w:qFormat="1"/>
     <w:lsdException w:name="Bibliography" w:semiHidden="1" w:uiPriority="37" w:unhideWhenUsed="1"/>
     <w:lsdException w:name="TOC Heading" w:semiHidden="1" w:uiPriority="39" w:unhideWhenUsed="1" w:qFormat="1"/>
+    <w:lsdException w:name="Plain Table 1" w:uiPriority="41"/>
+    <w:lsdException w:name="Plain Table 2" w:uiPriority="42"/>
+    <w:lsdException w:name="Plain Table 3" w:uiPriority="43"/>
+    <w:lsdException w:name="Plain Table 4" w:uiPriority="44"/>
+    <w:lsdException w:name="Plain Table 5" w:uiPriority="45"/>
+    <w:lsdException w:name="Grid Table Light" w:uiPriority="40"/>
     <w:lsdException w:name="Grid Table 1 Light" w:uiPriority="46"/>
     <w:lsdException w:name="Grid Table 2" w:uiPriority="47"/>
     <w:lsdException w:name="Grid Table 3" w:uiPriority="48"/>

</xml_diff>